<commit_message>
added more on the topics of communication. specifically the adc and source encoder
</commit_message>
<xml_diff>
--- a/Communication Design.docx
+++ b/Communication Design.docx
@@ -30,16 +30,8 @@
           <w:rPr>
             <w:rStyle w:val="Hyperlink"/>
           </w:rPr>
-          <w:t xml:space="preserve">Electrical </w:t>
+          <w:t>Electrical funablog</w:t>
         </w:r>
-        <w:proofErr w:type="spellStart"/>
-        <w:r>
-          <w:rPr>
-            <w:rStyle w:val="Hyperlink"/>
-          </w:rPr>
-          <w:t>funablog</w:t>
-        </w:r>
-        <w:proofErr w:type="spellEnd"/>
       </w:hyperlink>
       <w:r>
         <w:t xml:space="preserve"> )</w:t>
@@ -93,15 +85,7 @@
         </w:numPr>
       </w:pPr>
       <w:r>
-        <w:t xml:space="preserve">The analog signal </w:t>
-      </w:r>
-      <w:proofErr w:type="gramStart"/>
-      <w:r>
-        <w:t>has to</w:t>
-      </w:r>
-      <w:proofErr w:type="gramEnd"/>
-      <w:r>
-        <w:t xml:space="preserve"> go through many losses such as</w:t>
+        <w:t>The analog signal has to go through many losses such as</w:t>
       </w:r>
     </w:p>
     <w:p>
@@ -533,13 +517,61 @@
       <w:r>
         <w:t xml:space="preserve">Takes a physical input and converts it to an electrical signal </w:t>
       </w:r>
-      <w:proofErr w:type="gramStart"/>
-      <w:r>
-        <w:t>( Microphone</w:t>
-      </w:r>
-      <w:proofErr w:type="gramEnd"/>
-      <w:r>
-        <w:t xml:space="preserve"> )</w:t>
+      <w:r>
+        <w:t>( Microphone )</w:t>
+      </w:r>
+    </w:p>
+    <w:p>
+      <w:pPr>
+        <w:pStyle w:val="ListParagraph"/>
+        <w:numPr>
+          <w:ilvl w:val="0"/>
+          <w:numId w:val="1"/>
+        </w:numPr>
+        <w:rPr>
+          <w:b/>
+          <w:bCs/>
+        </w:rPr>
+      </w:pPr>
+      <w:r>
+        <w:t xml:space="preserve">Is an electronic </w:t>
+      </w:r>
+      <w:r>
+        <w:t xml:space="preserve">device which converts energy from one form </w:t>
+      </w:r>
+      <w:r>
+        <w:t>to another.</w:t>
+      </w:r>
+    </w:p>
+    <w:p>
+      <w:pPr>
+        <w:pStyle w:val="ListParagraph"/>
+        <w:numPr>
+          <w:ilvl w:val="0"/>
+          <w:numId w:val="1"/>
+        </w:numPr>
+        <w:rPr>
+          <w:b/>
+          <w:bCs/>
+        </w:rPr>
+      </w:pPr>
+      <w:r>
+        <w:t>There are two types of transducer</w:t>
+      </w:r>
+      <w:r>
+        <w:t xml:space="preserve"> an </w:t>
+      </w:r>
+      <w:r>
+        <w:t>input tran</w:t>
+      </w:r>
+      <w:r>
+        <w:t>s</w:t>
+      </w:r>
+      <w:r>
+        <w:t>ducer</w:t>
+      </w:r>
+      <w:r>
+        <w:t xml:space="preserve"> which is a sensor and an output transducer </w:t>
       </w:r>
     </w:p>
     <w:p>
@@ -564,6 +596,145 @@
           <w:ilvl w:val="0"/>
           <w:numId w:val="1"/>
         </w:numPr>
+      </w:pPr>
+      <w:r>
+        <w:t>An ADC</w:t>
+      </w:r>
+      <w:r>
+        <w:t xml:space="preserve"> converts a continuous time and continuous amplitude analog signal to a discrete time and discrete</w:t>
+      </w:r>
+      <w:r>
+        <w:t xml:space="preserve"> amplitude digital signal </w:t>
+      </w:r>
+    </w:p>
+    <w:p>
+      <w:pPr>
+        <w:pStyle w:val="ListParagraph"/>
+        <w:numPr>
+          <w:ilvl w:val="0"/>
+          <w:numId w:val="1"/>
+        </w:numPr>
+      </w:pPr>
+      <w:r>
+        <w:t>Involves quantization of the input, so it necessarily introduces a small amount of error or noise.</w:t>
+      </w:r>
+    </w:p>
+    <w:p>
+      <w:pPr>
+        <w:pStyle w:val="ListParagraph"/>
+        <w:numPr>
+          <w:ilvl w:val="0"/>
+          <w:numId w:val="1"/>
+        </w:numPr>
+      </w:pPr>
+      <w:r>
+        <w:t>Conversion periodically samples the input, limiting the allowable bandwidth of the input signal</w:t>
+      </w:r>
+    </w:p>
+    <w:p>
+      <w:pPr>
+        <w:pStyle w:val="ListParagraph"/>
+        <w:numPr>
+          <w:ilvl w:val="0"/>
+          <w:numId w:val="1"/>
+        </w:numPr>
+      </w:pPr>
+      <w:r>
+        <w:t>Performance of an ADC is primarily characterized by its bandwidth and signal to noise ratio</w:t>
+      </w:r>
+    </w:p>
+    <w:p>
+      <w:pPr>
+        <w:pStyle w:val="ListParagraph"/>
+        <w:numPr>
+          <w:ilvl w:val="0"/>
+          <w:numId w:val="1"/>
+        </w:numPr>
+      </w:pPr>
+      <w:r>
+        <w:t>The bandwidth of an ADC is characterized primarily by its sampling rate</w:t>
+      </w:r>
+    </w:p>
+    <w:p>
+      <w:pPr>
+        <w:pStyle w:val="ListParagraph"/>
+        <w:numPr>
+          <w:ilvl w:val="0"/>
+          <w:numId w:val="1"/>
+        </w:numPr>
+      </w:pPr>
+      <w:r>
+        <w:lastRenderedPageBreak/>
+        <w:t>The SNR of an ADC is influenced by:</w:t>
+      </w:r>
+    </w:p>
+    <w:p>
+      <w:pPr>
+        <w:pStyle w:val="ListParagraph"/>
+        <w:numPr>
+          <w:ilvl w:val="1"/>
+          <w:numId w:val="1"/>
+        </w:numPr>
+      </w:pPr>
+      <w:r>
+        <w:t xml:space="preserve">Resolution </w:t>
+      </w:r>
+    </w:p>
+    <w:p>
+      <w:pPr>
+        <w:pStyle w:val="ListParagraph"/>
+        <w:numPr>
+          <w:ilvl w:val="1"/>
+          <w:numId w:val="1"/>
+        </w:numPr>
+      </w:pPr>
+      <w:r>
+        <w:t>Linearity</w:t>
+      </w:r>
+    </w:p>
+    <w:p>
+      <w:pPr>
+        <w:pStyle w:val="ListParagraph"/>
+        <w:numPr>
+          <w:ilvl w:val="1"/>
+          <w:numId w:val="1"/>
+        </w:numPr>
+      </w:pPr>
+      <w:r>
+        <w:t>Accuracy</w:t>
+      </w:r>
+    </w:p>
+    <w:p>
+      <w:pPr>
+        <w:pStyle w:val="ListParagraph"/>
+        <w:numPr>
+          <w:ilvl w:val="1"/>
+          <w:numId w:val="1"/>
+        </w:numPr>
+      </w:pPr>
+      <w:r>
+        <w:t>Aliasing</w:t>
+      </w:r>
+    </w:p>
+    <w:p>
+      <w:pPr>
+        <w:pStyle w:val="ListParagraph"/>
+        <w:numPr>
+          <w:ilvl w:val="1"/>
+          <w:numId w:val="1"/>
+        </w:numPr>
+      </w:pPr>
+      <w:r>
+        <w:t>Jitter</w:t>
+      </w:r>
+    </w:p>
+    <w:p>
+      <w:pPr>
+        <w:pStyle w:val="ListParagraph"/>
+        <w:numPr>
+          <w:ilvl w:val="0"/>
+          <w:numId w:val="1"/>
+        </w:numPr>
         <w:jc w:val="center"/>
         <w:rPr>
           <w:b/>
@@ -574,8 +745,8 @@
         <w:rPr>
           <w:b/>
           <w:bCs/>
-        </w:rPr>
-        <w:lastRenderedPageBreak/>
+          <w:noProof/>
+        </w:rPr>
         <w:drawing>
           <wp:inline distT="0" distB="0" distL="0" distR="0" wp14:anchorId="627CCE85" wp14:editId="483BD056">
             <wp:extent cx="4437786" cy="2854691"/>
@@ -655,17 +826,50 @@
       <w:r>
         <w:t xml:space="preserve">, helps in efficient operation of the </w:t>
       </w:r>
-      <w:proofErr w:type="gramStart"/>
-      <w:r>
-        <w:t>bandwidth( Removes</w:t>
-      </w:r>
-      <w:proofErr w:type="gramEnd"/>
+      <w:r>
+        <w:t>bandwidth (Removes</w:t>
+      </w:r>
       <w:r>
         <w:t xml:space="preserve"> unnecessary bits)</w:t>
       </w:r>
     </w:p>
     <w:p>
       <w:pPr>
+        <w:pStyle w:val="ListParagraph"/>
+        <w:numPr>
+          <w:ilvl w:val="0"/>
+          <w:numId w:val="1"/>
+        </w:numPr>
+        <w:rPr>
+          <w:b/>
+          <w:bCs/>
+        </w:rPr>
+      </w:pPr>
+      <w:r>
+        <w:t>Converts the input symbol sequence into a binary sequence of 0’s and 1’s by assigning code words to the symbols in the input sequence.</w:t>
+      </w:r>
+    </w:p>
+    <w:p>
+      <w:pPr>
+        <w:pStyle w:val="ListParagraph"/>
+        <w:numPr>
+          <w:ilvl w:val="0"/>
+          <w:numId w:val="1"/>
+        </w:numPr>
+        <w:rPr>
+          <w:b/>
+          <w:bCs/>
+        </w:rPr>
+      </w:pPr>
+      <w:r>
+        <w:t xml:space="preserve">Think about the video that explains </w:t>
+      </w:r>
+      <w:r>
+        <w:t>the dice game. In this context, if we know what the signal could possibly be and measure to that value.</w:t>
+      </w:r>
+    </w:p>
+    <w:p>
+      <w:pPr>
         <w:rPr>
           <w:b/>
           <w:bCs/>
@@ -771,15 +975,7 @@
         </w:rPr>
       </w:pPr>
       <w:r>
-        <w:t xml:space="preserve">The carrier is used for effective </w:t>
-      </w:r>
-      <w:proofErr w:type="gramStart"/>
-      <w:r>
-        <w:t>long distance</w:t>
-      </w:r>
-      <w:proofErr w:type="gramEnd"/>
-      <w:r>
-        <w:t xml:space="preserve"> transmission of data</w:t>
+        <w:t>The carrier is used for effective long distance transmission of data</w:t>
       </w:r>
     </w:p>
     <w:p>
@@ -841,6 +1037,7 @@
         </w:rPr>
       </w:pPr>
       <w:r>
+        <w:lastRenderedPageBreak/>
         <w:t xml:space="preserve"> The channel provides a path for the signal and permits the analog signal to transmit from the transmitter end to the receiver end</w:t>
       </w:r>
     </w:p>
@@ -941,7 +1138,6 @@
         </w:rPr>
       </w:pPr>
       <w:r>
-        <w:lastRenderedPageBreak/>
         <w:t>The channel decoder does the error corrections post sequence detection</w:t>
       </w:r>
     </w:p>
@@ -1400,7 +1596,7 @@
       </w:rPr>
     </w:lvl>
   </w:abstractNum>
-  <w:num w:numId="1">
+  <w:num w:numId="1" w16cid:durableId="1029794609">
     <w:abstractNumId w:val="0"/>
   </w:num>
 </w:numbering>

</xml_diff>

<commit_message>
Left off on Frequncy Modulation
</commit_message>
<xml_diff>
--- a/Communication Design.docx
+++ b/Communication Design.docx
@@ -30,8 +30,16 @@
           <w:rPr>
             <w:rStyle w:val="Hyperlink"/>
           </w:rPr>
-          <w:t>Electrical funablog</w:t>
+          <w:t xml:space="preserve">Electrical </w:t>
         </w:r>
+        <w:proofErr w:type="spellStart"/>
+        <w:r>
+          <w:rPr>
+            <w:rStyle w:val="Hyperlink"/>
+          </w:rPr>
+          <w:t>funablog</w:t>
+        </w:r>
+        <w:proofErr w:type="spellEnd"/>
       </w:hyperlink>
       <w:r>
         <w:t xml:space="preserve"> )</w:t>
@@ -933,6 +941,28 @@
     </w:p>
     <w:p>
       <w:pPr>
+        <w:pStyle w:val="ListParagraph"/>
+        <w:numPr>
+          <w:ilvl w:val="0"/>
+          <w:numId w:val="1"/>
+        </w:numPr>
+        <w:rPr>
+          <w:b/>
+          <w:bCs/>
+        </w:rPr>
+      </w:pPr>
+      <w:r>
+        <w:t xml:space="preserve">These extra bits do not convey any information but helps the receiver </w:t>
+      </w:r>
+      <w:r>
+        <w:t xml:space="preserve">to detect and or correct some of the </w:t>
+      </w:r>
+      <w:r>
+        <w:t>errors in the information bearing bits</w:t>
+      </w:r>
+    </w:p>
+    <w:p>
+      <w:pPr>
         <w:rPr>
           <w:b/>
           <w:bCs/>
@@ -980,6 +1010,232 @@
     </w:p>
     <w:p>
       <w:pPr>
+        <w:pStyle w:val="ListParagraph"/>
+        <w:numPr>
+          <w:ilvl w:val="0"/>
+          <w:numId w:val="1"/>
+        </w:numPr>
+        <w:rPr>
+          <w:b/>
+          <w:bCs/>
+        </w:rPr>
+      </w:pPr>
+      <w:r>
+        <w:t xml:space="preserve">Process </w:t>
+      </w:r>
+      <w:r>
+        <w:t>of varying one or more</w:t>
+      </w:r>
+      <w:r>
+        <w:t xml:space="preserve"> properties of a periodic waveform</w:t>
+      </w:r>
+      <w:r>
+        <w:t>, called the carrier signal.</w:t>
+      </w:r>
+    </w:p>
+    <w:p>
+      <w:pPr>
+        <w:pStyle w:val="ListParagraph"/>
+        <w:numPr>
+          <w:ilvl w:val="0"/>
+          <w:numId w:val="1"/>
+        </w:numPr>
+        <w:rPr>
+          <w:b/>
+          <w:bCs/>
+        </w:rPr>
+      </w:pPr>
+      <w:r>
+        <w:t>The carrier is higher in frequency than the modulation signal</w:t>
+      </w:r>
+    </w:p>
+    <w:p>
+      <w:pPr>
+        <w:pStyle w:val="ListParagraph"/>
+        <w:numPr>
+          <w:ilvl w:val="0"/>
+          <w:numId w:val="1"/>
+        </w:numPr>
+        <w:rPr>
+          <w:b/>
+          <w:bCs/>
+        </w:rPr>
+      </w:pPr>
+      <w:r>
+        <w:t>Radio communication modulation techniques</w:t>
+      </w:r>
+    </w:p>
+    <w:p>
+      <w:pPr>
+        <w:pStyle w:val="ListParagraph"/>
+        <w:numPr>
+          <w:ilvl w:val="1"/>
+          <w:numId w:val="1"/>
+        </w:numPr>
+        <w:rPr>
+          <w:b/>
+          <w:bCs/>
+        </w:rPr>
+      </w:pPr>
+      <w:r>
+        <w:lastRenderedPageBreak/>
+        <w:t>AM ( Amplitude modulation ) – amplitude strength</w:t>
+      </w:r>
+      <w:r>
+        <w:t xml:space="preserve"> of the radio carrier wave is varied by the modulation signal</w:t>
+      </w:r>
+    </w:p>
+    <w:p>
+      <w:pPr>
+        <w:pStyle w:val="ListParagraph"/>
+        <w:numPr>
+          <w:ilvl w:val="2"/>
+          <w:numId w:val="1"/>
+        </w:numPr>
+        <w:rPr>
+          <w:b/>
+          <w:bCs/>
+        </w:rPr>
+      </w:pPr>
+      <w:r>
+        <w:t>Most commonly for transmitting messages with a radio wave</w:t>
+      </w:r>
+      <w:r>
+        <w:t>.</w:t>
+      </w:r>
+    </w:p>
+    <w:p>
+      <w:pPr>
+        <w:pStyle w:val="ListParagraph"/>
+        <w:numPr>
+          <w:ilvl w:val="2"/>
+          <w:numId w:val="1"/>
+        </w:numPr>
+        <w:rPr>
+          <w:b/>
+          <w:bCs/>
+        </w:rPr>
+      </w:pPr>
+      <w:r>
+        <w:t xml:space="preserve">The amplitude of the of the wave is varied in proportion to that of the message </w:t>
+      </w:r>
+      <w:r>
+        <w:t xml:space="preserve">signal, such as an audio signal </w:t>
+      </w:r>
+    </w:p>
+    <w:p>
+      <w:pPr>
+        <w:pStyle w:val="ListParagraph"/>
+        <w:numPr>
+          <w:ilvl w:val="2"/>
+          <w:numId w:val="1"/>
+        </w:numPr>
+        <w:rPr>
+          <w:b/>
+          <w:bCs/>
+        </w:rPr>
+      </w:pPr>
+      <w:r>
+        <w:t>Envelope</w:t>
+      </w:r>
+      <w:r>
+        <w:t xml:space="preserve"> (Waves) – an oscillating signal is a smooth curve outlining its extremes </w:t>
+      </w:r>
+    </w:p>
+    <w:p>
+      <w:pPr>
+        <w:pStyle w:val="ListParagraph"/>
+        <w:numPr>
+          <w:ilvl w:val="2"/>
+          <w:numId w:val="1"/>
+        </w:numPr>
+        <w:rPr>
+          <w:b/>
+          <w:bCs/>
+        </w:rPr>
+      </w:pPr>
+      <w:r>
+        <w:t xml:space="preserve">Disadvantage of Amplitude </w:t>
+      </w:r>
+      <w:r>
+        <w:t xml:space="preserve">modulation is that the receiver amplifies and detects noise and electromagnetic interference in equal proportion </w:t>
+      </w:r>
+      <w:r>
+        <w:t xml:space="preserve">to the signal </w:t>
+      </w:r>
+    </w:p>
+    <w:p>
+      <w:pPr>
+        <w:pStyle w:val="ListParagraph"/>
+        <w:numPr>
+          <w:ilvl w:val="2"/>
+          <w:numId w:val="1"/>
+        </w:numPr>
+        <w:rPr>
+          <w:b/>
+          <w:bCs/>
+        </w:rPr>
+      </w:pPr>
+      <w:r>
+        <w:t xml:space="preserve">Heterodyne is a signal frequency that is created by combining or mixing two other frequencies </w:t>
+      </w:r>
+    </w:p>
+    <w:p>
+      <w:pPr>
+        <w:pStyle w:val="ListParagraph"/>
+        <w:numPr>
+          <w:ilvl w:val="1"/>
+          <w:numId w:val="1"/>
+        </w:numPr>
+        <w:rPr>
+          <w:b/>
+          <w:bCs/>
+        </w:rPr>
+      </w:pPr>
+      <w:r>
+        <w:t>FM ( Frequency Modulation ) – the frequency of the radio carrier wave is varied by the modulation signal</w:t>
+      </w:r>
+    </w:p>
+    <w:p>
+      <w:pPr>
+        <w:pStyle w:val="ListParagraph"/>
+        <w:numPr>
+          <w:ilvl w:val="1"/>
+          <w:numId w:val="1"/>
+        </w:numPr>
+        <w:rPr>
+          <w:b/>
+          <w:bCs/>
+        </w:rPr>
+      </w:pPr>
+      <w:r>
+        <w:t xml:space="preserve">Phase Modulation - </w:t>
+      </w:r>
+    </w:p>
+    <w:p>
+      <w:pPr>
+        <w:pStyle w:val="ListParagraph"/>
+        <w:numPr>
+          <w:ilvl w:val="1"/>
+          <w:numId w:val="1"/>
+        </w:numPr>
+        <w:rPr>
+          <w:b/>
+          <w:bCs/>
+        </w:rPr>
+      </w:pPr>
+      <w:r>
+        <w:t>FSK ( Frequency-shifting Keying) – used in wireless digital devices to transmit</w:t>
+      </w:r>
+      <w:r>
+        <w:t xml:space="preserve"> digital signals, the frequency of the carrier wave is shifted periodically between two frequencies that represent the two binary</w:t>
+      </w:r>
+      <w:r>
+        <w:t xml:space="preserve"> digits.</w:t>
+      </w:r>
+    </w:p>
+    <w:p>
+      <w:pPr>
         <w:rPr>
           <w:b/>
           <w:bCs/>
@@ -1037,256 +1293,256 @@
         </w:rPr>
       </w:pPr>
       <w:r>
+        <w:t xml:space="preserve"> The channel provides a path for the signal and permits the analog signal to transmit from the transmitter end to the receiver end</w:t>
+      </w:r>
+    </w:p>
+    <w:p>
+      <w:pPr>
+        <w:rPr>
+          <w:b/>
+          <w:bCs/>
+        </w:rPr>
+      </w:pPr>
+      <w:r>
+        <w:rPr>
+          <w:b/>
+          <w:bCs/>
+        </w:rPr>
+        <w:t>Digital Demodulator</w:t>
+      </w:r>
+    </w:p>
+    <w:p>
+      <w:pPr>
+        <w:pStyle w:val="ListParagraph"/>
+        <w:numPr>
+          <w:ilvl w:val="0"/>
+          <w:numId w:val="1"/>
+        </w:numPr>
+        <w:rPr>
+          <w:b/>
+          <w:bCs/>
+        </w:rPr>
+      </w:pPr>
+      <w:r>
+        <w:t xml:space="preserve">Where the data retrieving </w:t>
+      </w:r>
+      <w:r>
+        <w:t>process is started at the receiver end</w:t>
+      </w:r>
+    </w:p>
+    <w:p>
+      <w:pPr>
+        <w:pStyle w:val="ListParagraph"/>
+        <w:numPr>
+          <w:ilvl w:val="0"/>
+          <w:numId w:val="1"/>
+        </w:numPr>
+        <w:rPr>
+          <w:b/>
+          <w:bCs/>
+        </w:rPr>
+      </w:pPr>
+      <w:r>
+        <w:t>Received signal is demo</w:t>
+      </w:r>
+      <w:r>
+        <w:t xml:space="preserve">dulated and again converted from analog to digital </w:t>
+      </w:r>
+    </w:p>
+    <w:p>
+      <w:pPr>
+        <w:pStyle w:val="ListParagraph"/>
+        <w:numPr>
+          <w:ilvl w:val="0"/>
+          <w:numId w:val="1"/>
+        </w:numPr>
+        <w:rPr>
+          <w:b/>
+          <w:bCs/>
+        </w:rPr>
+      </w:pPr>
+      <w:r>
+        <w:t>The signal gets rebuilt here</w:t>
+      </w:r>
+    </w:p>
+    <w:p>
+      <w:pPr>
+        <w:rPr>
+          <w:b/>
+          <w:bCs/>
+        </w:rPr>
+      </w:pPr>
+      <w:r>
+        <w:rPr>
+          <w:b/>
+          <w:bCs/>
+        </w:rPr>
+        <w:t>Channel Decoder</w:t>
+      </w:r>
+    </w:p>
+    <w:p>
+      <w:pPr>
+        <w:pStyle w:val="ListParagraph"/>
+        <w:numPr>
+          <w:ilvl w:val="0"/>
+          <w:numId w:val="1"/>
+        </w:numPr>
+        <w:rPr>
+          <w:b/>
+          <w:bCs/>
+        </w:rPr>
+      </w:pPr>
+      <w:r>
+        <w:t>The channel decoder does the error corrections post sequence detection</w:t>
+      </w:r>
+    </w:p>
+    <w:p>
+      <w:pPr>
+        <w:pStyle w:val="ListParagraph"/>
+        <w:numPr>
+          <w:ilvl w:val="0"/>
+          <w:numId w:val="1"/>
+        </w:numPr>
+        <w:rPr>
+          <w:b/>
+          <w:bCs/>
+        </w:rPr>
+      </w:pPr>
+      <w:r>
+        <w:t>Addition of these bits help in the complete recovery of the original signal</w:t>
+      </w:r>
+    </w:p>
+    <w:p>
+      <w:pPr>
+        <w:rPr>
+          <w:b/>
+          <w:bCs/>
+        </w:rPr>
+      </w:pPr>
+      <w:r>
+        <w:rPr>
+          <w:b/>
+          <w:bCs/>
+        </w:rPr>
+        <w:t>Source Decoder</w:t>
+      </w:r>
+    </w:p>
+    <w:p>
+      <w:pPr>
+        <w:pStyle w:val="ListParagraph"/>
+        <w:numPr>
+          <w:ilvl w:val="0"/>
+          <w:numId w:val="1"/>
+        </w:numPr>
+        <w:rPr>
+          <w:b/>
+          <w:bCs/>
+        </w:rPr>
+      </w:pPr>
+      <w:r>
+        <w:t>Resulting signal is again digitized by sampling and quantizing</w:t>
+      </w:r>
+    </w:p>
+    <w:p>
+      <w:pPr>
+        <w:pStyle w:val="ListParagraph"/>
+        <w:numPr>
+          <w:ilvl w:val="0"/>
+          <w:numId w:val="1"/>
+        </w:numPr>
+        <w:rPr>
+          <w:b/>
+          <w:bCs/>
+        </w:rPr>
+      </w:pPr>
+      <w:r>
+        <w:t>The source decoder creates again the source output</w:t>
+      </w:r>
+    </w:p>
+    <w:p>
+      <w:pPr>
+        <w:rPr>
+          <w:b/>
+          <w:bCs/>
+        </w:rPr>
+      </w:pPr>
+      <w:r>
+        <w:rPr>
+          <w:b/>
+          <w:bCs/>
+        </w:rPr>
+        <w:t>Output Transducer</w:t>
+      </w:r>
+    </w:p>
+    <w:p>
+      <w:pPr>
+        <w:pStyle w:val="ListParagraph"/>
+        <w:numPr>
+          <w:ilvl w:val="0"/>
+          <w:numId w:val="1"/>
+        </w:numPr>
+        <w:rPr>
+          <w:b/>
+          <w:bCs/>
+        </w:rPr>
+      </w:pPr>
+      <w:r>
+        <w:t>Final block which converts the signal into its original form</w:t>
+      </w:r>
+    </w:p>
+    <w:p>
+      <w:pPr>
+        <w:pStyle w:val="ListParagraph"/>
+        <w:numPr>
+          <w:ilvl w:val="0"/>
+          <w:numId w:val="1"/>
+        </w:numPr>
+        <w:rPr>
+          <w:b/>
+          <w:bCs/>
+        </w:rPr>
+      </w:pPr>
+      <w:r>
+        <w:t>Converts the electrical signal into physical output</w:t>
+      </w:r>
+    </w:p>
+    <w:p>
+      <w:pPr>
+        <w:rPr>
+          <w:b/>
+          <w:bCs/>
+        </w:rPr>
+      </w:pPr>
+    </w:p>
+    <w:p>
+      <w:pPr>
+        <w:rPr>
+          <w:b/>
+          <w:bCs/>
+        </w:rPr>
+      </w:pPr>
+      <w:r>
+        <w:rPr>
+          <w:b/>
+          <w:bCs/>
+        </w:rPr>
+        <w:t>Advantages of Digital Communication over Analog Communication</w:t>
+      </w:r>
+    </w:p>
+    <w:p>
+      <w:pPr>
+        <w:pStyle w:val="ListParagraph"/>
+        <w:numPr>
+          <w:ilvl w:val="0"/>
+          <w:numId w:val="1"/>
+        </w:numPr>
+        <w:rPr>
+          <w:b/>
+          <w:bCs/>
+        </w:rPr>
+      </w:pPr>
+      <w:r>
         <w:lastRenderedPageBreak/>
-        <w:t xml:space="preserve"> The channel provides a path for the signal and permits the analog signal to transmit from the transmitter end to the receiver end</w:t>
-      </w:r>
-    </w:p>
-    <w:p>
-      <w:pPr>
-        <w:rPr>
-          <w:b/>
-          <w:bCs/>
-        </w:rPr>
-      </w:pPr>
-      <w:r>
-        <w:rPr>
-          <w:b/>
-          <w:bCs/>
-        </w:rPr>
-        <w:t>Digital Demodulator</w:t>
-      </w:r>
-    </w:p>
-    <w:p>
-      <w:pPr>
-        <w:pStyle w:val="ListParagraph"/>
-        <w:numPr>
-          <w:ilvl w:val="0"/>
-          <w:numId w:val="1"/>
-        </w:numPr>
-        <w:rPr>
-          <w:b/>
-          <w:bCs/>
-        </w:rPr>
-      </w:pPr>
-      <w:r>
-        <w:t xml:space="preserve">Where the data retrieving </w:t>
-      </w:r>
-      <w:r>
-        <w:t>process is started at the receiver end</w:t>
-      </w:r>
-    </w:p>
-    <w:p>
-      <w:pPr>
-        <w:pStyle w:val="ListParagraph"/>
-        <w:numPr>
-          <w:ilvl w:val="0"/>
-          <w:numId w:val="1"/>
-        </w:numPr>
-        <w:rPr>
-          <w:b/>
-          <w:bCs/>
-        </w:rPr>
-      </w:pPr>
-      <w:r>
-        <w:t>Received signal is demo</w:t>
-      </w:r>
-      <w:r>
-        <w:t xml:space="preserve">dulated and again converted from analog to digital </w:t>
-      </w:r>
-    </w:p>
-    <w:p>
-      <w:pPr>
-        <w:pStyle w:val="ListParagraph"/>
-        <w:numPr>
-          <w:ilvl w:val="0"/>
-          <w:numId w:val="1"/>
-        </w:numPr>
-        <w:rPr>
-          <w:b/>
-          <w:bCs/>
-        </w:rPr>
-      </w:pPr>
-      <w:r>
-        <w:t>The signal gets rebuilt here</w:t>
-      </w:r>
-    </w:p>
-    <w:p>
-      <w:pPr>
-        <w:rPr>
-          <w:b/>
-          <w:bCs/>
-        </w:rPr>
-      </w:pPr>
-      <w:r>
-        <w:rPr>
-          <w:b/>
-          <w:bCs/>
-        </w:rPr>
-        <w:t>Channel Decoder</w:t>
-      </w:r>
-    </w:p>
-    <w:p>
-      <w:pPr>
-        <w:pStyle w:val="ListParagraph"/>
-        <w:numPr>
-          <w:ilvl w:val="0"/>
-          <w:numId w:val="1"/>
-        </w:numPr>
-        <w:rPr>
-          <w:b/>
-          <w:bCs/>
-        </w:rPr>
-      </w:pPr>
-      <w:r>
-        <w:t>The channel decoder does the error corrections post sequence detection</w:t>
-      </w:r>
-    </w:p>
-    <w:p>
-      <w:pPr>
-        <w:pStyle w:val="ListParagraph"/>
-        <w:numPr>
-          <w:ilvl w:val="0"/>
-          <w:numId w:val="1"/>
-        </w:numPr>
-        <w:rPr>
-          <w:b/>
-          <w:bCs/>
-        </w:rPr>
-      </w:pPr>
-      <w:r>
-        <w:t>Addition of these bits help in the complete recovery of the original signal</w:t>
-      </w:r>
-    </w:p>
-    <w:p>
-      <w:pPr>
-        <w:rPr>
-          <w:b/>
-          <w:bCs/>
-        </w:rPr>
-      </w:pPr>
-      <w:r>
-        <w:rPr>
-          <w:b/>
-          <w:bCs/>
-        </w:rPr>
-        <w:t>Source Decoder</w:t>
-      </w:r>
-    </w:p>
-    <w:p>
-      <w:pPr>
-        <w:pStyle w:val="ListParagraph"/>
-        <w:numPr>
-          <w:ilvl w:val="0"/>
-          <w:numId w:val="1"/>
-        </w:numPr>
-        <w:rPr>
-          <w:b/>
-          <w:bCs/>
-        </w:rPr>
-      </w:pPr>
-      <w:r>
-        <w:t>Resulting signal is again digitized by sampling and quantizing</w:t>
-      </w:r>
-    </w:p>
-    <w:p>
-      <w:pPr>
-        <w:pStyle w:val="ListParagraph"/>
-        <w:numPr>
-          <w:ilvl w:val="0"/>
-          <w:numId w:val="1"/>
-        </w:numPr>
-        <w:rPr>
-          <w:b/>
-          <w:bCs/>
-        </w:rPr>
-      </w:pPr>
-      <w:r>
-        <w:t>The source decoder creates again the source output</w:t>
-      </w:r>
-    </w:p>
-    <w:p>
-      <w:pPr>
-        <w:rPr>
-          <w:b/>
-          <w:bCs/>
-        </w:rPr>
-      </w:pPr>
-      <w:r>
-        <w:rPr>
-          <w:b/>
-          <w:bCs/>
-        </w:rPr>
-        <w:t>Output Transducer</w:t>
-      </w:r>
-    </w:p>
-    <w:p>
-      <w:pPr>
-        <w:pStyle w:val="ListParagraph"/>
-        <w:numPr>
-          <w:ilvl w:val="0"/>
-          <w:numId w:val="1"/>
-        </w:numPr>
-        <w:rPr>
-          <w:b/>
-          <w:bCs/>
-        </w:rPr>
-      </w:pPr>
-      <w:r>
-        <w:t>Final block which converts the signal into its original form</w:t>
-      </w:r>
-    </w:p>
-    <w:p>
-      <w:pPr>
-        <w:pStyle w:val="ListParagraph"/>
-        <w:numPr>
-          <w:ilvl w:val="0"/>
-          <w:numId w:val="1"/>
-        </w:numPr>
-        <w:rPr>
-          <w:b/>
-          <w:bCs/>
-        </w:rPr>
-      </w:pPr>
-      <w:r>
-        <w:t>Converts the electrical signal into physical output</w:t>
-      </w:r>
-    </w:p>
-    <w:p>
-      <w:pPr>
-        <w:rPr>
-          <w:b/>
-          <w:bCs/>
-        </w:rPr>
-      </w:pPr>
-    </w:p>
-    <w:p>
-      <w:pPr>
-        <w:rPr>
-          <w:b/>
-          <w:bCs/>
-        </w:rPr>
-      </w:pPr>
-      <w:r>
-        <w:rPr>
-          <w:b/>
-          <w:bCs/>
-        </w:rPr>
-        <w:t>Advantages of Digital Communication over Analog Communication</w:t>
-      </w:r>
-    </w:p>
-    <w:p>
-      <w:pPr>
-        <w:pStyle w:val="ListParagraph"/>
-        <w:numPr>
-          <w:ilvl w:val="0"/>
-          <w:numId w:val="1"/>
-        </w:numPr>
-        <w:rPr>
-          <w:b/>
-          <w:bCs/>
-        </w:rPr>
-      </w:pPr>
-      <w:r>
         <w:t>Specific signal level of the digital signal is not very important</w:t>
       </w:r>
     </w:p>
@@ -1511,7 +1767,7 @@
         <w:rFonts w:ascii="Courier New" w:hAnsi="Courier New" w:cs="Courier New" w:hint="default"/>
       </w:rPr>
     </w:lvl>
-    <w:lvl w:ilvl="2" w:tplc="04090005" w:tentative="1">
+    <w:lvl w:ilvl="2" w:tplc="04090005">
       <w:start w:val="1"/>
       <w:numFmt w:val="bullet"/>
       <w:lvlText w:val=""/>
@@ -1523,7 +1779,7 @@
         <w:rFonts w:ascii="Wingdings" w:hAnsi="Wingdings" w:hint="default"/>
       </w:rPr>
     </w:lvl>
-    <w:lvl w:ilvl="3" w:tplc="04090001" w:tentative="1">
+    <w:lvl w:ilvl="3" w:tplc="04090001">
       <w:start w:val="1"/>
       <w:numFmt w:val="bullet"/>
       <w:lvlText w:val=""/>

</xml_diff>

<commit_message>
More on types of modulation and finishing of the communicaiton requirements
</commit_message>
<xml_diff>
--- a/Communication Design.docx
+++ b/Communication Design.docx
@@ -30,16 +30,8 @@
           <w:rPr>
             <w:rStyle w:val="Hyperlink"/>
           </w:rPr>
-          <w:t xml:space="preserve">Electrical </w:t>
+          <w:t>Electrical funablog</w:t>
         </w:r>
-        <w:proofErr w:type="spellStart"/>
-        <w:r>
-          <w:rPr>
-            <w:rStyle w:val="Hyperlink"/>
-          </w:rPr>
-          <w:t>funablog</w:t>
-        </w:r>
-        <w:proofErr w:type="spellEnd"/>
       </w:hyperlink>
       <w:r>
         <w:t xml:space="preserve"> )</w:t>
@@ -93,15 +85,7 @@
         </w:numPr>
       </w:pPr>
       <w:r>
-        <w:t xml:space="preserve">The analog signal </w:t>
-      </w:r>
-      <w:proofErr w:type="gramStart"/>
-      <w:r>
-        <w:t>has to</w:t>
-      </w:r>
-      <w:proofErr w:type="gramEnd"/>
-      <w:r>
-        <w:t xml:space="preserve"> go through many losses such as</w:t>
+        <w:t>The analog signal has to go through many losses such as</w:t>
       </w:r>
     </w:p>
     <w:p>
@@ -533,13 +517,8 @@
       <w:r>
         <w:t xml:space="preserve">Takes a physical input and converts it to an electrical signal </w:t>
       </w:r>
-      <w:proofErr w:type="gramStart"/>
-      <w:r>
-        <w:t>( Microphone</w:t>
-      </w:r>
-      <w:proofErr w:type="gramEnd"/>
-      <w:r>
-        <w:t xml:space="preserve"> )</w:t>
+      <w:r>
+        <w:t>( Microphone )</w:t>
       </w:r>
     </w:p>
     <w:p>
@@ -577,13 +556,8 @@
         </w:rPr>
       </w:pPr>
       <w:r>
-        <w:t xml:space="preserve">There are two types of </w:t>
-      </w:r>
-      <w:proofErr w:type="gramStart"/>
-      <w:r>
-        <w:t>transducer</w:t>
-      </w:r>
-      <w:proofErr w:type="gramEnd"/>
+        <w:t>There are two types of transducer</w:t>
+      </w:r>
       <w:r>
         <w:t xml:space="preserve"> an </w:t>
       </w:r>
@@ -1023,15 +997,7 @@
         </w:rPr>
       </w:pPr>
       <w:r>
-        <w:t xml:space="preserve">The carrier is used for effective </w:t>
-      </w:r>
-      <w:proofErr w:type="gramStart"/>
-      <w:r>
-        <w:t>long distance</w:t>
-      </w:r>
-      <w:proofErr w:type="gramEnd"/>
-      <w:r>
-        <w:t xml:space="preserve"> transmission of data</w:t>
+        <w:t>The carrier is used for effective long distance transmission of data</w:t>
       </w:r>
     </w:p>
     <w:p>
@@ -1105,15 +1071,7 @@
       </w:pPr>
       <w:r>
         <w:lastRenderedPageBreak/>
-        <w:t xml:space="preserve">AM </w:t>
-      </w:r>
-      <w:proofErr w:type="gramStart"/>
-      <w:r>
-        <w:t>( Amplitude</w:t>
-      </w:r>
-      <w:proofErr w:type="gramEnd"/>
-      <w:r>
-        <w:t xml:space="preserve"> modulation ) – amplitude strength</w:t>
+        <w:t>AM ( Amplitude modulation ) – amplitude strength</w:t>
       </w:r>
       <w:r>
         <w:t xml:space="preserve"> of the radio carrier wave is varied by the modulation signal</w:t>
@@ -1227,15 +1185,7 @@
         </w:rPr>
       </w:pPr>
       <w:r>
-        <w:t xml:space="preserve">FM </w:t>
-      </w:r>
-      <w:proofErr w:type="gramStart"/>
-      <w:r>
-        <w:t>( Frequency</w:t>
-      </w:r>
-      <w:proofErr w:type="gramEnd"/>
-      <w:r>
-        <w:t xml:space="preserve"> Modulation ) – the frequency of the radio carrier wave is varied by the modulation signal</w:t>
+        <w:t>FM ( Frequency Modulation ) – the frequency of the radio carrier wave is varied by the modulation signal</w:t>
       </w:r>
     </w:p>
     <w:p>
@@ -1267,15 +1217,7 @@
         </w:rPr>
       </w:pPr>
       <w:r>
-        <w:t xml:space="preserve">FSK </w:t>
-      </w:r>
-      <w:proofErr w:type="gramStart"/>
-      <w:r>
-        <w:t>( Frequency</w:t>
-      </w:r>
-      <w:proofErr w:type="gramEnd"/>
-      <w:r>
-        <w:t>-shifting Keying) – used in wireless digital devices to transmit</w:t>
+        <w:t>FSK ( Frequency-shifting Keying) – used in wireless digital devices to transmit</w:t>
       </w:r>
       <w:r>
         <w:t xml:space="preserve"> digital signals, the frequency of the carrier wave is shifted periodically between two frequencies that represent the two binary</w:t>
@@ -1827,9 +1769,19 @@
           <w:szCs w:val="18"/>
           <w:bdr w:val="none" w:sz="0" w:space="0" w:color="auto" w:frame="1"/>
         </w:rPr>
-        <w:t xml:space="preserve">Work as a team member in Datalink Engineering and participate in development of state-of-the-art Beyond Line </w:t>
-      </w:r>
-      <w:proofErr w:type="gramStart"/>
+        <w:t xml:space="preserve">Work as a team member in </w:t>
+      </w:r>
+      <w:r>
+        <w:rPr>
+          <w:rFonts w:ascii="Arial" w:eastAsia="Times New Roman" w:hAnsi="Arial" w:cs="Arial"/>
+          <w:color w:val="444444"/>
+          <w:sz w:val="18"/>
+          <w:szCs w:val="18"/>
+          <w:highlight w:val="yellow"/>
+          <w:bdr w:val="none" w:sz="0" w:space="0" w:color="auto" w:frame="1"/>
+        </w:rPr>
+        <w:t>Datalink Engineering</w:t>
+      </w:r>
       <w:r>
         <w:rPr>
           <w:rFonts w:ascii="Arial" w:eastAsia="Times New Roman" w:hAnsi="Arial" w:cs="Arial"/>
@@ -1838,9 +1790,19 @@
           <w:szCs w:val="18"/>
           <w:bdr w:val="none" w:sz="0" w:space="0" w:color="auto" w:frame="1"/>
         </w:rPr>
-        <w:t>Of</w:t>
-      </w:r>
-      <w:proofErr w:type="gramEnd"/>
+        <w:t xml:space="preserve"> and participate in development of state-of-the-art </w:t>
+      </w:r>
+      <w:r>
+        <w:rPr>
+          <w:rFonts w:ascii="Arial" w:eastAsia="Times New Roman" w:hAnsi="Arial" w:cs="Arial"/>
+          <w:color w:val="444444"/>
+          <w:sz w:val="18"/>
+          <w:szCs w:val="18"/>
+          <w:highlight w:val="yellow"/>
+          <w:bdr w:val="none" w:sz="0" w:space="0" w:color="auto" w:frame="1"/>
+        </w:rPr>
+        <w:t>Beyond Line Of Sight (BLOS) SATCOM datalink</w:t>
+      </w:r>
       <w:r>
         <w:rPr>
           <w:rFonts w:ascii="Arial" w:eastAsia="Times New Roman" w:hAnsi="Arial" w:cs="Arial"/>
@@ -1849,24 +1811,19 @@
           <w:szCs w:val="18"/>
           <w:bdr w:val="none" w:sz="0" w:space="0" w:color="auto" w:frame="1"/>
         </w:rPr>
-        <w:t xml:space="preserve"> Sight (BLOS) SATCOM datalink and Line-Of-Sight (LOS) datalink for GA-ASI Unmanned Aircraft Systems (UAS).</w:t>
-      </w:r>
-    </w:p>
-    <w:p>
-      <w:pPr>
-        <w:numPr>
-          <w:ilvl w:val="0"/>
-          <w:numId w:val="2"/>
-        </w:numPr>
-        <w:shd w:val="clear" w:color="auto" w:fill="FFFFFF"/>
-        <w:spacing w:after="0" w:line="240" w:lineRule="auto"/>
-        <w:rPr>
-          <w:rFonts w:ascii="inherit" w:eastAsia="Times New Roman" w:hAnsi="inherit" w:cs="Helvetica"/>
+        <w:t xml:space="preserve"> and </w:t>
+      </w:r>
+      <w:r>
+        <w:rPr>
+          <w:rFonts w:ascii="Arial" w:eastAsia="Times New Roman" w:hAnsi="Arial" w:cs="Arial"/>
           <w:color w:val="444444"/>
-          <w:sz w:val="26"/>
-          <w:szCs w:val="26"/>
-        </w:rPr>
-      </w:pPr>
+          <w:sz w:val="18"/>
+          <w:szCs w:val="18"/>
+          <w:highlight w:val="yellow"/>
+          <w:bdr w:val="none" w:sz="0" w:space="0" w:color="auto" w:frame="1"/>
+        </w:rPr>
+        <w:t>Line-Of-Sight (LOS) datalink</w:t>
+      </w:r>
       <w:r>
         <w:rPr>
           <w:rFonts w:ascii="Arial" w:eastAsia="Times New Roman" w:hAnsi="Arial" w:cs="Arial"/>
@@ -1875,7 +1832,7 @@
           <w:szCs w:val="18"/>
           <w:bdr w:val="none" w:sz="0" w:space="0" w:color="auto" w:frame="1"/>
         </w:rPr>
-        <w:t>Participate in company-wide RF and satellite communications projects.</w:t>
+        <w:t xml:space="preserve"> for GA-ASI Unmanned Aircraft Systems (UAS).</w:t>
       </w:r>
     </w:p>
     <w:p>
@@ -1901,7 +1858,18 @@
           <w:szCs w:val="18"/>
           <w:bdr w:val="none" w:sz="0" w:space="0" w:color="auto" w:frame="1"/>
         </w:rPr>
-        <w:t>Perform sub-contractor technical review to ensure technical requirements are satisfied.</w:t>
+        <w:t xml:space="preserve">Participate in company-wide </w:t>
+      </w:r>
+      <w:r>
+        <w:rPr>
+          <w:rFonts w:ascii="Arial" w:eastAsia="Times New Roman" w:hAnsi="Arial" w:cs="Arial"/>
+          <w:color w:val="444444"/>
+          <w:sz w:val="18"/>
+          <w:szCs w:val="18"/>
+          <w:highlight w:val="yellow"/>
+          <w:bdr w:val="none" w:sz="0" w:space="0" w:color="auto" w:frame="1"/>
+        </w:rPr>
+        <w:t>RF and satellite communications projects.</w:t>
       </w:r>
     </w:p>
     <w:p>
@@ -1927,7 +1895,7 @@
           <w:szCs w:val="18"/>
           <w:bdr w:val="none" w:sz="0" w:space="0" w:color="auto" w:frame="1"/>
         </w:rPr>
-        <w:t>Apply technical knowledge to analyze, investigate, and resolve assigned engineering problems.</w:t>
+        <w:t>Perform sub-contractor technical review to ensure technical requirements are satisfied.</w:t>
       </w:r>
     </w:p>
     <w:p>
@@ -1953,7 +1921,7 @@
           <w:szCs w:val="18"/>
           <w:bdr w:val="none" w:sz="0" w:space="0" w:color="auto" w:frame="1"/>
         </w:rPr>
-        <w:t>Perform RF communications systems integration/testing with aircraft and ground control stations (GCS).</w:t>
+        <w:t>Apply technical knowledge to analyze, investigate, and resolve assigned engineering problems.</w:t>
       </w:r>
     </w:p>
     <w:p>
@@ -1971,6 +1939,17 @@
           <w:szCs w:val="26"/>
         </w:rPr>
       </w:pPr>
+      <w:r>
+        <w:rPr>
+          <w:rFonts w:ascii="Arial" w:eastAsia="Times New Roman" w:hAnsi="Arial" w:cs="Arial"/>
+          <w:color w:val="444444"/>
+          <w:sz w:val="18"/>
+          <w:szCs w:val="18"/>
+          <w:highlight w:val="yellow"/>
+          <w:bdr w:val="none" w:sz="0" w:space="0" w:color="auto" w:frame="1"/>
+        </w:rPr>
+        <w:t>Perform RF communications systems integration/testing</w:t>
+      </w:r>
       <w:r>
         <w:rPr>
           <w:rFonts w:ascii="Arial" w:eastAsia="Times New Roman" w:hAnsi="Arial" w:cs="Arial"/>
@@ -1979,7 +1958,7 @@
           <w:szCs w:val="18"/>
           <w:bdr w:val="none" w:sz="0" w:space="0" w:color="auto" w:frame="1"/>
         </w:rPr>
-        <w:t>Support System Integration Lab (SIL) integration, aircraft level ground and flight test of satellite terminals and various aircraft components (such as modems, Vortex, IFF, TCAS, Radios).</w:t>
+        <w:t xml:space="preserve"> with aircraft and ground control stations (GCS).</w:t>
       </w:r>
     </w:p>
     <w:p>
@@ -2005,24 +1984,19 @@
           <w:szCs w:val="18"/>
           <w:bdr w:val="none" w:sz="0" w:space="0" w:color="auto" w:frame="1"/>
         </w:rPr>
-        <w:t>Work with other engineering disciplines on test plan, procedure, and report. Work with other GA-ASI organizations to assist or lead datalink flight tests.</w:t>
-      </w:r>
-    </w:p>
-    <w:p>
-      <w:pPr>
-        <w:numPr>
-          <w:ilvl w:val="0"/>
-          <w:numId w:val="2"/>
-        </w:numPr>
-        <w:shd w:val="clear" w:color="auto" w:fill="FFFFFF"/>
-        <w:spacing w:after="0" w:line="240" w:lineRule="auto"/>
-        <w:rPr>
-          <w:rFonts w:ascii="inherit" w:eastAsia="Times New Roman" w:hAnsi="inherit" w:cs="Helvetica"/>
+        <w:t xml:space="preserve">Support System Integration Lab (SIL) integration, aircraft level ground and flight test of satellite terminals and various aircraft components (such as </w:t>
+      </w:r>
+      <w:r>
+        <w:rPr>
+          <w:rFonts w:ascii="Arial" w:eastAsia="Times New Roman" w:hAnsi="Arial" w:cs="Arial"/>
           <w:color w:val="444444"/>
-          <w:sz w:val="26"/>
-          <w:szCs w:val="26"/>
-        </w:rPr>
-      </w:pPr>
+          <w:sz w:val="18"/>
+          <w:szCs w:val="18"/>
+          <w:highlight w:val="yellow"/>
+          <w:bdr w:val="none" w:sz="0" w:space="0" w:color="auto" w:frame="1"/>
+        </w:rPr>
+        <w:t>modems, Vortex, IFF, TCAS, Radios</w:t>
+      </w:r>
       <w:r>
         <w:rPr>
           <w:rFonts w:ascii="Arial" w:eastAsia="Times New Roman" w:hAnsi="Arial" w:cs="Arial"/>
@@ -2031,7 +2005,7 @@
           <w:szCs w:val="18"/>
           <w:bdr w:val="none" w:sz="0" w:space="0" w:color="auto" w:frame="1"/>
         </w:rPr>
-        <w:t>Work within a group of RF Datalink Engineers to support GA-ASI datalink roadmap and multiple datalink projects. Coordinate segments of a project and may have frequent inter-organization and/or customer contact on difficult technical issues.</w:t>
+        <w:t>).</w:t>
       </w:r>
     </w:p>
     <w:p>
@@ -2057,24 +2031,19 @@
           <w:szCs w:val="18"/>
           <w:bdr w:val="none" w:sz="0" w:space="0" w:color="auto" w:frame="1"/>
         </w:rPr>
-        <w:t>Coordinate and interface with customers on requirements and flow down the requirements to the corresponding engineering groups.</w:t>
-      </w:r>
-    </w:p>
-    <w:p>
-      <w:pPr>
-        <w:numPr>
-          <w:ilvl w:val="0"/>
-          <w:numId w:val="2"/>
-        </w:numPr>
-        <w:shd w:val="clear" w:color="auto" w:fill="FFFFFF"/>
-        <w:spacing w:after="0" w:line="240" w:lineRule="auto"/>
-        <w:rPr>
-          <w:rFonts w:ascii="inherit" w:eastAsia="Times New Roman" w:hAnsi="inherit" w:cs="Helvetica"/>
+        <w:t xml:space="preserve">Work with other engineering disciplines on test plan, procedure, and report. Work with other GA-ASI organizations to assist or lead </w:t>
+      </w:r>
+      <w:r>
+        <w:rPr>
+          <w:rFonts w:ascii="Arial" w:eastAsia="Times New Roman" w:hAnsi="Arial" w:cs="Arial"/>
           <w:color w:val="444444"/>
-          <w:sz w:val="26"/>
-          <w:szCs w:val="26"/>
-        </w:rPr>
-      </w:pPr>
+          <w:sz w:val="18"/>
+          <w:szCs w:val="18"/>
+          <w:highlight w:val="yellow"/>
+          <w:bdr w:val="none" w:sz="0" w:space="0" w:color="auto" w:frame="1"/>
+        </w:rPr>
+        <w:t>datalink flight tests</w:t>
+      </w:r>
       <w:r>
         <w:rPr>
           <w:rFonts w:ascii="Arial" w:eastAsia="Times New Roman" w:hAnsi="Arial" w:cs="Arial"/>
@@ -2083,7 +2052,7 @@
           <w:szCs w:val="18"/>
           <w:bdr w:val="none" w:sz="0" w:space="0" w:color="auto" w:frame="1"/>
         </w:rPr>
-        <w:t>Work with the aircraft component vendors, analyze and compare available capabilities vs. customer’s requirements, document findings, and communicate results to engineering staff.  </w:t>
+        <w:t>.</w:t>
       </w:r>
     </w:p>
     <w:p>
@@ -2109,24 +2078,19 @@
           <w:szCs w:val="18"/>
           <w:bdr w:val="none" w:sz="0" w:space="0" w:color="auto" w:frame="1"/>
         </w:rPr>
-        <w:t>May assist with technical presentations to the customer and senior management as required.</w:t>
-      </w:r>
-    </w:p>
-    <w:p>
-      <w:pPr>
-        <w:numPr>
-          <w:ilvl w:val="0"/>
-          <w:numId w:val="2"/>
-        </w:numPr>
-        <w:shd w:val="clear" w:color="auto" w:fill="FFFFFF"/>
-        <w:spacing w:after="0" w:line="240" w:lineRule="auto"/>
-        <w:rPr>
-          <w:rFonts w:ascii="inherit" w:eastAsia="Times New Roman" w:hAnsi="inherit" w:cs="Helvetica"/>
+        <w:t xml:space="preserve">Work within a group of RF Datalink Engineers to support GA-ASI </w:t>
+      </w:r>
+      <w:r>
+        <w:rPr>
+          <w:rFonts w:ascii="Arial" w:eastAsia="Times New Roman" w:hAnsi="Arial" w:cs="Arial"/>
           <w:color w:val="444444"/>
-          <w:sz w:val="26"/>
-          <w:szCs w:val="26"/>
-        </w:rPr>
-      </w:pPr>
+          <w:sz w:val="18"/>
+          <w:szCs w:val="18"/>
+          <w:highlight w:val="yellow"/>
+          <w:bdr w:val="none" w:sz="0" w:space="0" w:color="auto" w:frame="1"/>
+        </w:rPr>
+        <w:t>datalink roadmap</w:t>
+      </w:r>
       <w:r>
         <w:rPr>
           <w:rFonts w:ascii="Arial" w:eastAsia="Times New Roman" w:hAnsi="Arial" w:cs="Arial"/>
@@ -2135,6 +2099,110 @@
           <w:szCs w:val="18"/>
           <w:bdr w:val="none" w:sz="0" w:space="0" w:color="auto" w:frame="1"/>
         </w:rPr>
+        <w:t xml:space="preserve"> and multiple datalink projects. Coordinate segments of a project and may have frequent inter-organization and/or customer contact on difficult technical issues.</w:t>
+      </w:r>
+    </w:p>
+    <w:p>
+      <w:pPr>
+        <w:numPr>
+          <w:ilvl w:val="0"/>
+          <w:numId w:val="2"/>
+        </w:numPr>
+        <w:shd w:val="clear" w:color="auto" w:fill="FFFFFF"/>
+        <w:spacing w:after="0" w:line="240" w:lineRule="auto"/>
+        <w:rPr>
+          <w:rFonts w:ascii="inherit" w:eastAsia="Times New Roman" w:hAnsi="inherit" w:cs="Helvetica"/>
+          <w:color w:val="444444"/>
+          <w:sz w:val="26"/>
+          <w:szCs w:val="26"/>
+        </w:rPr>
+      </w:pPr>
+      <w:r>
+        <w:rPr>
+          <w:rFonts w:ascii="Arial" w:eastAsia="Times New Roman" w:hAnsi="Arial" w:cs="Arial"/>
+          <w:color w:val="444444"/>
+          <w:sz w:val="18"/>
+          <w:szCs w:val="18"/>
+          <w:bdr w:val="none" w:sz="0" w:space="0" w:color="auto" w:frame="1"/>
+        </w:rPr>
+        <w:t>Coordinate and interface with customers on requirements and flow down the requirements to the corresponding engineering groups.</w:t>
+      </w:r>
+    </w:p>
+    <w:p>
+      <w:pPr>
+        <w:numPr>
+          <w:ilvl w:val="0"/>
+          <w:numId w:val="2"/>
+        </w:numPr>
+        <w:shd w:val="clear" w:color="auto" w:fill="FFFFFF"/>
+        <w:spacing w:after="0" w:line="240" w:lineRule="auto"/>
+        <w:rPr>
+          <w:rFonts w:ascii="inherit" w:eastAsia="Times New Roman" w:hAnsi="inherit" w:cs="Helvetica"/>
+          <w:color w:val="444444"/>
+          <w:sz w:val="26"/>
+          <w:szCs w:val="26"/>
+        </w:rPr>
+      </w:pPr>
+      <w:r>
+        <w:rPr>
+          <w:rFonts w:ascii="Arial" w:eastAsia="Times New Roman" w:hAnsi="Arial" w:cs="Arial"/>
+          <w:color w:val="444444"/>
+          <w:sz w:val="18"/>
+          <w:szCs w:val="18"/>
+          <w:bdr w:val="none" w:sz="0" w:space="0" w:color="auto" w:frame="1"/>
+        </w:rPr>
+        <w:t>Work with the aircraft component vendors, analyze and compare available capabilities vs. customer’s requirements, document findings, and communicate results to engineering staff.  </w:t>
+      </w:r>
+    </w:p>
+    <w:p>
+      <w:pPr>
+        <w:numPr>
+          <w:ilvl w:val="0"/>
+          <w:numId w:val="2"/>
+        </w:numPr>
+        <w:shd w:val="clear" w:color="auto" w:fill="FFFFFF"/>
+        <w:spacing w:after="0" w:line="240" w:lineRule="auto"/>
+        <w:rPr>
+          <w:rFonts w:ascii="inherit" w:eastAsia="Times New Roman" w:hAnsi="inherit" w:cs="Helvetica"/>
+          <w:color w:val="444444"/>
+          <w:sz w:val="26"/>
+          <w:szCs w:val="26"/>
+        </w:rPr>
+      </w:pPr>
+      <w:r>
+        <w:rPr>
+          <w:rFonts w:ascii="Arial" w:eastAsia="Times New Roman" w:hAnsi="Arial" w:cs="Arial"/>
+          <w:color w:val="444444"/>
+          <w:sz w:val="18"/>
+          <w:szCs w:val="18"/>
+          <w:bdr w:val="none" w:sz="0" w:space="0" w:color="auto" w:frame="1"/>
+        </w:rPr>
+        <w:t>May assist with technical presentations to the customer and senior management as required.</w:t>
+      </w:r>
+    </w:p>
+    <w:p>
+      <w:pPr>
+        <w:numPr>
+          <w:ilvl w:val="0"/>
+          <w:numId w:val="2"/>
+        </w:numPr>
+        <w:shd w:val="clear" w:color="auto" w:fill="FFFFFF"/>
+        <w:spacing w:after="0" w:line="240" w:lineRule="auto"/>
+        <w:rPr>
+          <w:rFonts w:ascii="inherit" w:eastAsia="Times New Roman" w:hAnsi="inherit" w:cs="Helvetica"/>
+          <w:color w:val="444444"/>
+          <w:sz w:val="26"/>
+          <w:szCs w:val="26"/>
+        </w:rPr>
+      </w:pPr>
+      <w:r>
+        <w:rPr>
+          <w:rFonts w:ascii="Arial" w:eastAsia="Times New Roman" w:hAnsi="Arial" w:cs="Arial"/>
+          <w:color w:val="444444"/>
+          <w:sz w:val="18"/>
+          <w:szCs w:val="18"/>
+          <w:bdr w:val="none" w:sz="0" w:space="0" w:color="auto" w:frame="1"/>
+        </w:rPr>
         <w:t>Performs other duties as assigned or required.</w:t>
       </w:r>
     </w:p>
@@ -2145,7 +2213,878 @@
           <w:bCs/>
         </w:rPr>
       </w:pPr>
-    </w:p>
+      <w:r>
+        <w:rPr>
+          <w:b/>
+          <w:bCs/>
+        </w:rPr>
+        <w:br w:type="page"/>
+      </w:r>
+    </w:p>
+    <w:p>
+      <w:pPr>
+        <w:pStyle w:val="Heading1"/>
+        <w:rPr>
+          <w:rFonts w:eastAsia="Times New Roman"/>
+          <w:bdr w:val="none" w:sz="0" w:space="0" w:color="auto" w:frame="1"/>
+        </w:rPr>
+      </w:pPr>
+      <w:r>
+        <w:rPr>
+          <w:rFonts w:eastAsia="Times New Roman"/>
+          <w:bdr w:val="none" w:sz="0" w:space="0" w:color="auto" w:frame="1"/>
+        </w:rPr>
+        <w:lastRenderedPageBreak/>
+        <w:t>Datalink Engineering</w:t>
+      </w:r>
+    </w:p>
+    <w:p>
+      <w:pPr>
+        <w:pStyle w:val="ListParagraph"/>
+        <w:numPr>
+          <w:ilvl w:val="0"/>
+          <w:numId w:val="1"/>
+        </w:numPr>
+      </w:pPr>
+      <w:r>
+        <w:t xml:space="preserve">The means of connecting one location to another for the purpose of transmitting and receiving </w:t>
+      </w:r>
+      <w:r>
+        <w:t>digital communication</w:t>
+      </w:r>
+    </w:p>
+    <w:p>
+      <w:pPr>
+        <w:pStyle w:val="ListParagraph"/>
+        <w:numPr>
+          <w:ilvl w:val="0"/>
+          <w:numId w:val="1"/>
+        </w:numPr>
+      </w:pPr>
+      <w:r>
+        <w:t>Simplex communications most commonly meaning all communications in one direction only</w:t>
+      </w:r>
+    </w:p>
+    <w:p>
+      <w:pPr>
+        <w:pStyle w:val="ListParagraph"/>
+        <w:numPr>
+          <w:ilvl w:val="0"/>
+          <w:numId w:val="1"/>
+        </w:numPr>
+      </w:pPr>
+      <w:r>
+        <w:t>Half duplex communications</w:t>
+      </w:r>
+      <w:r>
+        <w:t xml:space="preserve">, meaning communications in both directions, but not both ways simultaneously </w:t>
+      </w:r>
+    </w:p>
+    <w:p>
+      <w:pPr>
+        <w:pStyle w:val="ListParagraph"/>
+        <w:numPr>
+          <w:ilvl w:val="0"/>
+          <w:numId w:val="1"/>
+        </w:numPr>
+      </w:pPr>
+      <w:r>
+        <w:t>Duplex communications, communications in both directions simultaneously</w:t>
+      </w:r>
+    </w:p>
+    <w:p>
+      <w:pPr>
+        <w:ind w:left="360"/>
+      </w:pPr>
+    </w:p>
+    <w:p>
+      <w:pPr>
+        <w:pStyle w:val="Heading1"/>
+        <w:rPr>
+          <w:rFonts w:eastAsia="Times New Roman"/>
+          <w:bdr w:val="none" w:sz="0" w:space="0" w:color="auto" w:frame="1"/>
+        </w:rPr>
+      </w:pPr>
+      <w:r>
+        <w:rPr>
+          <w:rFonts w:eastAsia="Times New Roman"/>
+          <w:bdr w:val="none" w:sz="0" w:space="0" w:color="auto" w:frame="1"/>
+        </w:rPr>
+        <w:t>Beyond Line Of Sight</w:t>
+      </w:r>
+      <w:r>
+        <w:rPr>
+          <w:rFonts w:eastAsia="Times New Roman"/>
+          <w:bdr w:val="none" w:sz="0" w:space="0" w:color="auto" w:frame="1"/>
+        </w:rPr>
+        <w:t xml:space="preserve"> (BLOS) SATCOM datalink</w:t>
+      </w:r>
+    </w:p>
+    <w:p>
+      <w:pPr>
+        <w:pStyle w:val="ListParagraph"/>
+        <w:numPr>
+          <w:ilvl w:val="0"/>
+          <w:numId w:val="1"/>
+        </w:numPr>
+      </w:pPr>
+      <w:r>
+        <w:t>Usually requires alternative paths or multipath propagation methods</w:t>
+      </w:r>
+    </w:p>
+    <w:p>
+      <w:pPr>
+        <w:pStyle w:val="ListParagraph"/>
+        <w:numPr>
+          <w:ilvl w:val="0"/>
+          <w:numId w:val="1"/>
+        </w:numPr>
+      </w:pPr>
+      <w:r>
+        <w:t xml:space="preserve">Utilize </w:t>
+      </w:r>
+      <w:r>
+        <w:t>active repeaters, groundwave propagation, tropospheric scatter links, and ionospheric propagation</w:t>
+      </w:r>
+    </w:p>
+    <w:p>
+      <w:pPr>
+        <w:pStyle w:val="ListParagraph"/>
+        <w:numPr>
+          <w:ilvl w:val="1"/>
+          <w:numId w:val="1"/>
+        </w:numPr>
+      </w:pPr>
+      <w:r>
+        <w:t>Ionospheric propagation</w:t>
+      </w:r>
+    </w:p>
+    <w:p>
+      <w:pPr>
+        <w:pStyle w:val="ListParagraph"/>
+        <w:numPr>
+          <w:ilvl w:val="2"/>
+          <w:numId w:val="1"/>
+        </w:numPr>
+      </w:pPr>
+      <w:r>
+        <w:t xml:space="preserve">Propagation of </w:t>
+      </w:r>
+      <w:r>
+        <w:t>radio waves reflected or refracted back toward earth from the ionospher</w:t>
+      </w:r>
+      <w:r>
+        <w:t>e, an electrically charged layer of the upper atmosphere</w:t>
+      </w:r>
+    </w:p>
+    <w:p>
+      <w:pPr>
+        <w:pStyle w:val="ListParagraph"/>
+        <w:numPr>
+          <w:ilvl w:val="2"/>
+          <w:numId w:val="1"/>
+        </w:numPr>
+      </w:pPr>
+      <w:r>
+        <w:t xml:space="preserve">Can be used to communicate beyond the </w:t>
+      </w:r>
+      <w:r>
+        <w:t>horizon , at intercontinental distances</w:t>
+      </w:r>
+    </w:p>
+    <w:p>
+      <w:pPr>
+        <w:pStyle w:val="ListParagraph"/>
+        <w:numPr>
+          <w:ilvl w:val="2"/>
+          <w:numId w:val="1"/>
+        </w:numPr>
+      </w:pPr>
+      <w:r>
+        <w:t xml:space="preserve">Short wave </w:t>
+      </w:r>
+      <w:r>
+        <w:t xml:space="preserve">frequency </w:t>
+      </w:r>
+    </w:p>
+    <w:p>
+      <w:pPr>
+        <w:pStyle w:val="ListParagraph"/>
+        <w:numPr>
+          <w:ilvl w:val="3"/>
+          <w:numId w:val="1"/>
+        </w:numPr>
+      </w:pPr>
+      <w:r>
+        <w:t>3 -30 mhz</w:t>
+      </w:r>
+    </w:p>
+    <w:p>
+      <w:pPr>
+        <w:pStyle w:val="ListParagraph"/>
+        <w:numPr>
+          <w:ilvl w:val="2"/>
+          <w:numId w:val="1"/>
+        </w:numPr>
+      </w:pPr>
+      <w:r>
+        <w:t>Low angle skywaves</w:t>
+      </w:r>
+    </w:p>
+    <w:p>
+      <w:pPr>
+        <w:pStyle w:val="ListParagraph"/>
+        <w:numPr>
+          <w:ilvl w:val="3"/>
+          <w:numId w:val="1"/>
+        </w:numPr>
+      </w:pPr>
+      <w:r>
+        <w:t>The iono</w:t>
+      </w:r>
+      <w:r>
+        <w:t xml:space="preserve">sphere is a region of the upper atmosphere , where neutral air is ionized by solar </w:t>
+      </w:r>
+      <w:r>
+        <w:t>photons and cosmic rays</w:t>
+      </w:r>
+    </w:p>
+    <w:p>
+      <w:pPr>
+        <w:pStyle w:val="ListParagraph"/>
+        <w:numPr>
+          <w:ilvl w:val="3"/>
+          <w:numId w:val="1"/>
+        </w:numPr>
+      </w:pPr>
+      <w:r>
+        <w:t xml:space="preserve">When high frequency signals enter the ionosphere at a low angle they are bent back towards the earth </w:t>
+      </w:r>
+      <w:r>
+        <w:t>by the ionized layer</w:t>
+      </w:r>
+    </w:p>
+    <w:p>
+      <w:pPr>
+        <w:pStyle w:val="ListParagraph"/>
+        <w:numPr>
+          <w:ilvl w:val="4"/>
+          <w:numId w:val="1"/>
+        </w:numPr>
+      </w:pPr>
+      <w:r>
+        <w:t xml:space="preserve">If </w:t>
+      </w:r>
+      <w:r>
+        <w:t xml:space="preserve">the peak ionization is strong enough for the chosen frequency a wave will exit the bottom of the layer earthwards </w:t>
+      </w:r>
+      <w:r>
+        <w:t>– as if obliquely reflected from a mirror</w:t>
+      </w:r>
+    </w:p>
+    <w:p>
+      <w:pPr>
+        <w:pStyle w:val="ListParagraph"/>
+        <w:numPr>
+          <w:ilvl w:val="3"/>
+          <w:numId w:val="1"/>
+        </w:numPr>
+      </w:pPr>
+      <w:r>
+        <w:t xml:space="preserve">Bouncing from the ionosphere zone and ground/water enables </w:t>
+      </w:r>
+      <w:r>
+        <w:t xml:space="preserve">shortwave broadcasts to travel </w:t>
+      </w:r>
+      <w:r>
+        <w:t>all over the world</w:t>
+      </w:r>
+    </w:p>
+    <w:p>
+      <w:pPr>
+        <w:pStyle w:val="ListParagraph"/>
+        <w:numPr>
+          <w:ilvl w:val="2"/>
+          <w:numId w:val="1"/>
+        </w:numPr>
+      </w:pPr>
+      <w:r>
+        <w:t>Near</w:t>
+      </w:r>
+      <w:r>
+        <w:t xml:space="preserve"> Vertical Skywaves</w:t>
+      </w:r>
+    </w:p>
+    <w:p>
+      <w:pPr>
+        <w:pStyle w:val="ListParagraph"/>
+        <w:numPr>
+          <w:ilvl w:val="3"/>
+          <w:numId w:val="1"/>
+        </w:numPr>
+      </w:pPr>
+      <w:r>
+        <w:t xml:space="preserve">Skywaves directed vertically will be reflected directly back towards the ground. When the wave returns to ground it is </w:t>
+      </w:r>
+      <w:r>
+        <w:t xml:space="preserve">spread out over a wide area , allowing communications within several hundred miles </w:t>
+      </w:r>
+    </w:p>
+    <w:p>
+      <w:pPr>
+        <w:pStyle w:val="ListParagraph"/>
+        <w:numPr>
+          <w:ilvl w:val="3"/>
+          <w:numId w:val="1"/>
+        </w:numPr>
+      </w:pPr>
+    </w:p>
+    <w:p>
+      <w:pPr>
+        <w:pStyle w:val="ListParagraph"/>
+        <w:numPr>
+          <w:ilvl w:val="1"/>
+          <w:numId w:val="1"/>
+        </w:numPr>
+      </w:pPr>
+      <w:r>
+        <w:t>Tropospheric Scatter</w:t>
+      </w:r>
+    </w:p>
+    <w:p>
+      <w:pPr>
+        <w:pStyle w:val="ListParagraph"/>
+        <w:numPr>
+          <w:ilvl w:val="2"/>
+          <w:numId w:val="1"/>
+        </w:numPr>
+      </w:pPr>
+      <w:r>
+        <w:t>An alternative method of achieving over the horizon transmission at higher frequencies</w:t>
+      </w:r>
+    </w:p>
+    <w:p>
+      <w:pPr>
+        <w:pStyle w:val="ListParagraph"/>
+        <w:numPr>
+          <w:ilvl w:val="2"/>
+          <w:numId w:val="1"/>
+        </w:numPr>
+      </w:pPr>
+      <w:r>
+        <w:t xml:space="preserve">Requires high </w:t>
+      </w:r>
+      <w:r>
+        <w:t xml:space="preserve">antenna gain </w:t>
+      </w:r>
+    </w:p>
+    <w:p>
+      <w:pPr>
+        <w:pStyle w:val="ListParagraph"/>
+        <w:numPr>
+          <w:ilvl w:val="1"/>
+          <w:numId w:val="1"/>
+        </w:numPr>
+      </w:pPr>
+      <w:r>
+        <w:t>Groundwave propagation</w:t>
+      </w:r>
+    </w:p>
+    <w:p>
+      <w:pPr>
+        <w:pStyle w:val="ListParagraph"/>
+        <w:numPr>
+          <w:ilvl w:val="2"/>
+          <w:numId w:val="1"/>
+        </w:numPr>
+      </w:pPr>
+      <w:r>
+        <w:t>Where radio waves travel along the earth’s surface without being reflected or retracted by the atmosphere</w:t>
+      </w:r>
+      <w:r>
+        <w:t>- the dominant propagation mode at lower frequencies</w:t>
+      </w:r>
+    </w:p>
+    <w:p>
+      <w:pPr>
+        <w:pStyle w:val="ListParagraph"/>
+        <w:numPr>
+          <w:ilvl w:val="1"/>
+          <w:numId w:val="1"/>
+        </w:numPr>
+      </w:pPr>
+      <w:r>
+        <w:t>Repeater</w:t>
+      </w:r>
+    </w:p>
+    <w:p>
+      <w:pPr>
+        <w:pStyle w:val="ListParagraph"/>
+        <w:numPr>
+          <w:ilvl w:val="2"/>
+          <w:numId w:val="1"/>
+        </w:numPr>
+      </w:pPr>
+      <w:r>
+        <w:lastRenderedPageBreak/>
+        <w:t xml:space="preserve">Can </w:t>
+      </w:r>
+      <w:r>
+        <w:t xml:space="preserve">alter its method of transmission, for example </w:t>
+      </w:r>
+      <w:r>
+        <w:t xml:space="preserve">on another frequency </w:t>
+      </w:r>
+      <w:r>
+        <w:t>or baud rate</w:t>
+      </w:r>
+    </w:p>
+    <w:p>
+      <w:pPr>
+        <w:pStyle w:val="ListParagraph"/>
+        <w:numPr>
+          <w:ilvl w:val="1"/>
+          <w:numId w:val="1"/>
+        </w:numPr>
+      </w:pPr>
+      <w:r>
+        <w:t>Surface Wave</w:t>
+      </w:r>
+    </w:p>
+    <w:p>
+      <w:pPr>
+        <w:pStyle w:val="ListParagraph"/>
+        <w:ind w:left="1440"/>
+      </w:pPr>
+    </w:p>
+    <w:p/>
+    <w:p>
+      <w:pPr>
+        <w:pStyle w:val="Heading1"/>
+        <w:tabs>
+          <w:tab w:val="left" w:pos="5469"/>
+        </w:tabs>
+        <w:rPr>
+          <w:rFonts w:eastAsia="Times New Roman"/>
+          <w:bdr w:val="none" w:sz="0" w:space="0" w:color="auto" w:frame="1"/>
+        </w:rPr>
+      </w:pPr>
+      <w:r>
+        <w:rPr>
+          <w:rFonts w:eastAsia="Times New Roman"/>
+          <w:bdr w:val="none" w:sz="0" w:space="0" w:color="auto" w:frame="1"/>
+        </w:rPr>
+        <w:t>Line-Of-Sight (LOS) datalink</w:t>
+      </w:r>
+      <w:r>
+        <w:rPr>
+          <w:rFonts w:eastAsia="Times New Roman"/>
+          <w:bdr w:val="none" w:sz="0" w:space="0" w:color="auto" w:frame="1"/>
+        </w:rPr>
+        <w:tab/>
+      </w:r>
+    </w:p>
+    <w:p>
+      <w:pPr>
+        <w:pStyle w:val="ListParagraph"/>
+        <w:numPr>
+          <w:ilvl w:val="0"/>
+          <w:numId w:val="1"/>
+        </w:numPr>
+      </w:pPr>
+      <w:r>
+        <w:t xml:space="preserve">Type of propagation that can transmit and receive data only where transmit and receive stations are in view of each other without any sort of an obstacle between them. </w:t>
+      </w:r>
+    </w:p>
+    <w:p>
+      <w:pPr>
+        <w:pStyle w:val="Heading1"/>
+      </w:pPr>
+      <w:r>
+        <w:t>RF and Satellite communications projects</w:t>
+      </w:r>
+    </w:p>
+    <w:p>
+      <w:pPr>
+        <w:pStyle w:val="Heading1"/>
+        <w:rPr>
+          <w:rFonts w:eastAsia="Times New Roman"/>
+          <w:bdr w:val="none" w:sz="0" w:space="0" w:color="auto" w:frame="1"/>
+        </w:rPr>
+      </w:pPr>
+      <w:r>
+        <w:rPr>
+          <w:rFonts w:eastAsia="Times New Roman"/>
+          <w:bdr w:val="none" w:sz="0" w:space="0" w:color="auto" w:frame="1"/>
+        </w:rPr>
+        <w:t>Perform RF communications systems integration/testing</w:t>
+      </w:r>
+    </w:p>
+    <w:p>
+      <w:pPr>
+        <w:pStyle w:val="Heading1"/>
+        <w:rPr>
+          <w:rFonts w:eastAsia="Times New Roman"/>
+          <w:bdr w:val="none" w:sz="0" w:space="0" w:color="auto" w:frame="1"/>
+        </w:rPr>
+      </w:pPr>
+      <w:r>
+        <w:rPr>
+          <w:rFonts w:eastAsia="Times New Roman"/>
+          <w:bdr w:val="none" w:sz="0" w:space="0" w:color="auto" w:frame="1"/>
+        </w:rPr>
+        <w:t>modems, Vortex, IFF, TCAS, Radios</w:t>
+      </w:r>
+    </w:p>
+    <w:p>
+      <w:pPr>
+        <w:pStyle w:val="ListParagraph"/>
+        <w:numPr>
+          <w:ilvl w:val="0"/>
+          <w:numId w:val="1"/>
+        </w:numPr>
+      </w:pPr>
+      <w:r>
+        <w:t>Modem</w:t>
+      </w:r>
+    </w:p>
+    <w:p>
+      <w:pPr>
+        <w:pStyle w:val="ListParagraph"/>
+        <w:numPr>
+          <w:ilvl w:val="1"/>
+          <w:numId w:val="1"/>
+        </w:numPr>
+      </w:pPr>
+      <w:r>
+        <w:t xml:space="preserve">Modulator demodulator is a computer hardware device that converts data from a digital format into a format suitable for an analog </w:t>
+      </w:r>
+      <w:r>
+        <w:t xml:space="preserve">transmission medium </w:t>
+      </w:r>
+    </w:p>
+    <w:p>
+      <w:pPr>
+        <w:pStyle w:val="ListParagraph"/>
+        <w:numPr>
+          <w:ilvl w:val="1"/>
+          <w:numId w:val="1"/>
+        </w:numPr>
+      </w:pPr>
+      <w:r>
+        <w:t xml:space="preserve">Transmits data by modulating one or more carrier wave signals </w:t>
+      </w:r>
+      <w:r>
+        <w:t xml:space="preserve">to encode digital information while the receiver demodulates the signal to recreate the original </w:t>
+      </w:r>
+      <w:r>
+        <w:t xml:space="preserve">digital information </w:t>
+      </w:r>
+    </w:p>
+    <w:p>
+      <w:pPr>
+        <w:pStyle w:val="ListParagraph"/>
+        <w:numPr>
+          <w:ilvl w:val="1"/>
+          <w:numId w:val="1"/>
+        </w:numPr>
+      </w:pPr>
+      <w:r>
+        <w:t>Modulation</w:t>
+      </w:r>
+    </w:p>
+    <w:p>
+      <w:pPr>
+        <w:pStyle w:val="ListParagraph"/>
+        <w:numPr>
+          <w:ilvl w:val="2"/>
+          <w:numId w:val="1"/>
+        </w:numPr>
+      </w:pPr>
+      <w:r>
+        <w:t xml:space="preserve">Digital </w:t>
+      </w:r>
+      <w:r>
+        <w:t>carrier</w:t>
+      </w:r>
+    </w:p>
+    <w:p>
+      <w:pPr>
+        <w:pStyle w:val="ListParagraph"/>
+        <w:numPr>
+          <w:ilvl w:val="3"/>
+          <w:numId w:val="1"/>
+        </w:numPr>
+      </w:pPr>
+      <w:r>
+        <w:t>Analog data</w:t>
+      </w:r>
+    </w:p>
+    <w:p>
+      <w:pPr>
+        <w:pStyle w:val="ListParagraph"/>
+        <w:numPr>
+          <w:ilvl w:val="4"/>
+          <w:numId w:val="1"/>
+        </w:numPr>
+      </w:pPr>
+      <w:r>
+        <w:t>Pulse amplitude</w:t>
+      </w:r>
+      <w:r>
+        <w:t xml:space="preserve"> (PaM)</w:t>
+      </w:r>
+    </w:p>
+    <w:p>
+      <w:pPr>
+        <w:pStyle w:val="ListParagraph"/>
+        <w:numPr>
+          <w:ilvl w:val="4"/>
+          <w:numId w:val="1"/>
+        </w:numPr>
+      </w:pPr>
+      <w:r>
+        <w:t>Pulse width</w:t>
+      </w:r>
+      <w:r>
+        <w:t xml:space="preserve"> (PWM)</w:t>
+      </w:r>
+    </w:p>
+    <w:p>
+      <w:pPr>
+        <w:pStyle w:val="ListParagraph"/>
+        <w:numPr>
+          <w:ilvl w:val="4"/>
+          <w:numId w:val="1"/>
+        </w:numPr>
+      </w:pPr>
+      <w:r>
+        <w:t xml:space="preserve">Pulse position </w:t>
+      </w:r>
+      <w:r>
+        <w:t>(PM)</w:t>
+      </w:r>
+    </w:p>
+    <w:p>
+      <w:pPr>
+        <w:pStyle w:val="ListParagraph"/>
+        <w:numPr>
+          <w:ilvl w:val="3"/>
+          <w:numId w:val="1"/>
+        </w:numPr>
+      </w:pPr>
+      <w:r>
+        <w:t>Digital data</w:t>
+      </w:r>
+    </w:p>
+    <w:p>
+      <w:pPr>
+        <w:pStyle w:val="ListParagraph"/>
+        <w:numPr>
+          <w:ilvl w:val="4"/>
+          <w:numId w:val="1"/>
+        </w:numPr>
+      </w:pPr>
+      <w:r>
+        <w:t xml:space="preserve">Pulse coding </w:t>
+      </w:r>
+      <w:r>
+        <w:t>(PCM)</w:t>
+      </w:r>
+    </w:p>
+    <w:p>
+      <w:pPr>
+        <w:pStyle w:val="ListParagraph"/>
+        <w:numPr>
+          <w:ilvl w:val="2"/>
+          <w:numId w:val="1"/>
+        </w:numPr>
+      </w:pPr>
+      <w:r>
+        <w:t xml:space="preserve">Analog </w:t>
+      </w:r>
+      <w:r>
+        <w:t>carrier</w:t>
+      </w:r>
+    </w:p>
+    <w:p>
+      <w:pPr>
+        <w:pStyle w:val="ListParagraph"/>
+        <w:numPr>
+          <w:ilvl w:val="3"/>
+          <w:numId w:val="1"/>
+        </w:numPr>
+      </w:pPr>
+      <w:r>
+        <w:t>Analog data</w:t>
+      </w:r>
+    </w:p>
+    <w:p>
+      <w:pPr>
+        <w:pStyle w:val="ListParagraph"/>
+        <w:numPr>
+          <w:ilvl w:val="4"/>
+          <w:numId w:val="1"/>
+        </w:numPr>
+      </w:pPr>
+      <w:r>
+        <w:t>Carrier amplitude</w:t>
+      </w:r>
+      <w:r>
+        <w:t xml:space="preserve"> (</w:t>
+      </w:r>
+      <w:r>
+        <w:t>AM)</w:t>
+      </w:r>
+    </w:p>
+    <w:p>
+      <w:pPr>
+        <w:pStyle w:val="ListParagraph"/>
+        <w:numPr>
+          <w:ilvl w:val="4"/>
+          <w:numId w:val="1"/>
+        </w:numPr>
+      </w:pPr>
+      <w:r>
+        <w:t>Carrier frequency</w:t>
+      </w:r>
+      <w:r>
+        <w:t xml:space="preserve"> (fm)</w:t>
+      </w:r>
+    </w:p>
+    <w:p>
+      <w:pPr>
+        <w:pStyle w:val="ListParagraph"/>
+        <w:numPr>
+          <w:ilvl w:val="4"/>
+          <w:numId w:val="1"/>
+        </w:numPr>
+      </w:pPr>
+      <w:r>
+        <w:t>Carrier phase</w:t>
+      </w:r>
+      <w:r>
+        <w:t xml:space="preserve"> (PM)</w:t>
+      </w:r>
+    </w:p>
+    <w:p>
+      <w:pPr>
+        <w:pStyle w:val="ListParagraph"/>
+        <w:numPr>
+          <w:ilvl w:val="3"/>
+          <w:numId w:val="1"/>
+        </w:numPr>
+      </w:pPr>
+      <w:r>
+        <w:t>Digital Data</w:t>
+      </w:r>
+    </w:p>
+    <w:p>
+      <w:pPr>
+        <w:pStyle w:val="ListParagraph"/>
+        <w:numPr>
+          <w:ilvl w:val="4"/>
+          <w:numId w:val="1"/>
+        </w:numPr>
+      </w:pPr>
+      <w:r>
+        <w:t xml:space="preserve">Carrier amplitude </w:t>
+      </w:r>
+      <w:r>
+        <w:t>(ASK)</w:t>
+      </w:r>
+    </w:p>
+    <w:p>
+      <w:pPr>
+        <w:pStyle w:val="ListParagraph"/>
+        <w:numPr>
+          <w:ilvl w:val="4"/>
+          <w:numId w:val="1"/>
+        </w:numPr>
+      </w:pPr>
+      <w:r>
+        <w:t>Carrier frequency</w:t>
+      </w:r>
+      <w:r>
+        <w:t xml:space="preserve"> (FSK)</w:t>
+      </w:r>
+    </w:p>
+    <w:p>
+      <w:pPr>
+        <w:pStyle w:val="ListParagraph"/>
+        <w:numPr>
+          <w:ilvl w:val="4"/>
+          <w:numId w:val="1"/>
+        </w:numPr>
+      </w:pPr>
+      <w:r>
+        <w:t>Carrier phase</w:t>
+      </w:r>
+      <w:r>
+        <w:t xml:space="preserve"> (PSK)</w:t>
+      </w:r>
+    </w:p>
+    <w:p>
+      <w:pPr>
+        <w:pStyle w:val="ListParagraph"/>
+        <w:numPr>
+          <w:ilvl w:val="4"/>
+          <w:numId w:val="1"/>
+        </w:numPr>
+      </w:pPr>
+      <w:r>
+        <w:t xml:space="preserve">Carrier amplitude and phase </w:t>
+      </w:r>
+      <w:r>
+        <w:t>(QAM)</w:t>
+      </w:r>
+    </w:p>
+    <w:p>
+      <w:pPr>
+        <w:pStyle w:val="ListParagraph"/>
+        <w:numPr>
+          <w:ilvl w:val="0"/>
+          <w:numId w:val="1"/>
+        </w:numPr>
+      </w:pPr>
+      <w:r>
+        <w:t>TCAS ( traffic collision avoidance )</w:t>
+      </w:r>
+    </w:p>
+    <w:p>
+      <w:pPr>
+        <w:pStyle w:val="ListParagraph"/>
+        <w:numPr>
+          <w:ilvl w:val="1"/>
+          <w:numId w:val="1"/>
+        </w:numPr>
+      </w:pPr>
+      <w:r>
+        <w:t>Aircraft collision avoidance system designed to reduce the incidence of mid air collision between aircraft</w:t>
+      </w:r>
+    </w:p>
+    <w:p>
+      <w:pPr>
+        <w:pStyle w:val="Heading1"/>
+      </w:pPr>
+      <w:r>
+        <w:lastRenderedPageBreak/>
+        <w:t>Datalink flight tests</w:t>
+      </w:r>
+    </w:p>
+    <w:p>
+      <w:pPr>
+        <w:pStyle w:val="Heading1"/>
+      </w:pPr>
+      <w:r>
+        <w:rPr>
+          <w:rFonts w:eastAsia="Times New Roman"/>
+          <w:bdr w:val="none" w:sz="0" w:space="0" w:color="auto" w:frame="1"/>
+        </w:rPr>
+        <w:t>datalink roadmap</w:t>
+      </w:r>
+    </w:p>
+    <w:p/>
     <w:sectPr>
       <w:pgSz w:w="12240" w:h="15840"/>
       <w:pgMar w:top="1440" w:right="1440" w:bottom="1440" w:left="1440" w:header="720" w:footer="720" w:gutter="0"/>
@@ -2350,7 +3289,7 @@
         <w:rFonts w:ascii="Symbol" w:hAnsi="Symbol" w:hint="default"/>
       </w:rPr>
     </w:lvl>
-    <w:lvl w:ilvl="4" w:tplc="04090003" w:tentative="1">
+    <w:lvl w:ilvl="4" w:tplc="04090003">
       <w:start w:val="1"/>
       <w:numFmt w:val="bullet"/>
       <w:lvlText w:val="o"/>
@@ -2827,6 +3766,27 @@
     <w:name w:val="Normal"/>
     <w:qFormat/>
   </w:style>
+  <w:style w:type="paragraph" w:styleId="Heading1">
+    <w:name w:val="heading 1"/>
+    <w:basedOn w:val="Normal"/>
+    <w:next w:val="Normal"/>
+    <w:link w:val="Heading1Char"/>
+    <w:uiPriority w:val="9"/>
+    <w:qFormat/>
+    <w:rsid w:val="00933A2A"/>
+    <w:pPr>
+      <w:keepNext/>
+      <w:keepLines/>
+      <w:spacing w:before="240" w:after="0"/>
+      <w:outlineLvl w:val="0"/>
+    </w:pPr>
+    <w:rPr>
+      <w:rFonts w:asciiTheme="majorHAnsi" w:eastAsiaTheme="majorEastAsia" w:hAnsiTheme="majorHAnsi" w:cstheme="majorBidi"/>
+      <w:color w:val="2F5496" w:themeColor="accent1" w:themeShade="BF"/>
+      <w:sz w:val="32"/>
+      <w:szCs w:val="32"/>
+    </w:rPr>
+  </w:style>
   <w:style w:type="character" w:default="1" w:styleId="DefaultParagraphFont">
     <w:name w:val="Default Paragraph Font"/>
     <w:uiPriority w:val="1"/>
@@ -2887,6 +3847,19 @@
       <w:ind w:left="720"/>
       <w:contextualSpacing/>
     </w:pPr>
+  </w:style>
+  <w:style w:type="character" w:customStyle="1" w:styleId="Heading1Char">
+    <w:name w:val="Heading 1 Char"/>
+    <w:basedOn w:val="DefaultParagraphFont"/>
+    <w:link w:val="Heading1"/>
+    <w:uiPriority w:val="9"/>
+    <w:rsid w:val="00933A2A"/>
+    <w:rPr>
+      <w:rFonts w:asciiTheme="majorHAnsi" w:eastAsiaTheme="majorEastAsia" w:hAnsiTheme="majorHAnsi" w:cstheme="majorBidi"/>
+      <w:color w:val="2F5496" w:themeColor="accent1" w:themeShade="BF"/>
+      <w:sz w:val="32"/>
+      <w:szCs w:val="32"/>
+    </w:rPr>
   </w:style>
 </w:styles>
 </file>

</xml_diff>